<commit_message>
update tp1 test fonctionnel
</commit_message>
<xml_diff>
--- a/TESTS FONCTIONNELS, E2E, DE NON REGRESSION ET DE PERFORMANCE/CHONG Jong Hoa Test.docx
+++ b/TESTS FONCTIONNELS, E2E, DE NON REGRESSION ET DE PERFORMANCE/CHONG Jong Hoa Test.docx
@@ -12,16 +12,8 @@
         <w:rPr>
           <w:lang w:val="en-US"/>
         </w:rPr>
-        <w:t xml:space="preserve">CHONG Jong </w:t>
+        <w:t>CHONG Jong Hoa</w:t>
       </w:r>
-      <w:proofErr w:type="spellStart"/>
-      <w:r>
-        <w:rPr>
-          <w:lang w:val="en-US"/>
-        </w:rPr>
-        <w:t>Hoa</w:t>
-      </w:r>
-      <w:proofErr w:type="spellEnd"/>
       <w:r>
         <w:rPr>
           <w:lang w:val="en-US"/>
@@ -45,35 +37,7 @@
         <w:rPr>
           <w:lang w:val="en-US"/>
         </w:rPr>
-        <w:t xml:space="preserve">Test </w:t>
-      </w:r>
-      <w:proofErr w:type="spellStart"/>
-      <w:r>
-        <w:rPr>
-          <w:lang w:val="en-US"/>
-        </w:rPr>
-        <w:t>Fonctionnels</w:t>
-      </w:r>
-      <w:proofErr w:type="spellEnd"/>
-      <w:r>
-        <w:rPr>
-          <w:lang w:val="en-US"/>
-        </w:rPr>
-        <w:t xml:space="preserve"> End </w:t>
-      </w:r>
-      <w:proofErr w:type="gramStart"/>
-      <w:r>
-        <w:rPr>
-          <w:lang w:val="en-US"/>
-        </w:rPr>
-        <w:t>To</w:t>
-      </w:r>
-      <w:proofErr w:type="gramEnd"/>
-      <w:r>
-        <w:rPr>
-          <w:lang w:val="en-US"/>
-        </w:rPr>
-        <w:t xml:space="preserve"> END (E2E)</w:t>
+        <w:t>Test Fonctionnels End To END (E2E)</w:t>
       </w:r>
       <w:r>
         <w:rPr>
@@ -131,6 +95,7 @@
       <w:tr>
         <w:trPr>
           <w:cnfStyle w:val="100000000000" w:firstRow="1" w:lastRow="0" w:firstColumn="0" w:lastColumn="0" w:oddVBand="0" w:evenVBand="0" w:oddHBand="0" w:evenHBand="0" w:firstRowFirstColumn="0" w:firstRowLastColumn="0" w:lastRowFirstColumn="0" w:lastRowLastColumn="0"/>
+          <w:trHeight w:val="654"/>
         </w:trPr>
         <w:tc>
           <w:tcPr>
@@ -138,6 +103,9 @@
             <w:tcW w:w="2830" w:type="dxa"/>
           </w:tcPr>
           <w:p>
+            <w:pPr>
+              <w:jc w:val="center"/>
+            </w:pPr>
             <w:r>
               <w:t>Fonctionnalités</w:t>
             </w:r>
@@ -149,6 +117,7 @@
           </w:tcPr>
           <w:p>
             <w:pPr>
+              <w:jc w:val="center"/>
               <w:cnfStyle w:val="100000000000" w:firstRow="1" w:lastRow="0" w:firstColumn="0" w:lastColumn="0" w:oddVBand="0" w:evenVBand="0" w:oddHBand="0" w:evenHBand="0" w:firstRowFirstColumn="0" w:firstRowLastColumn="0" w:lastRowFirstColumn="0" w:lastRowLastColumn="0"/>
             </w:pPr>
             <w:r>
@@ -162,6 +131,7 @@
           </w:tcPr>
           <w:p>
             <w:pPr>
+              <w:jc w:val="center"/>
               <w:cnfStyle w:val="100000000000" w:firstRow="1" w:lastRow="0" w:firstColumn="0" w:lastColumn="0" w:oddVBand="0" w:evenVBand="0" w:oddHBand="0" w:evenHBand="0" w:firstRowFirstColumn="0" w:firstRowLastColumn="0" w:lastRowFirstColumn="0" w:lastRowLastColumn="0"/>
             </w:pPr>
             <w:r>
@@ -175,6 +145,7 @@
           </w:tcPr>
           <w:p>
             <w:pPr>
+              <w:jc w:val="center"/>
               <w:cnfStyle w:val="100000000000" w:firstRow="1" w:lastRow="0" w:firstColumn="0" w:lastColumn="0" w:oddVBand="0" w:evenVBand="0" w:oddHBand="0" w:evenHBand="0" w:firstRowFirstColumn="0" w:firstRowLastColumn="0" w:lastRowFirstColumn="0" w:lastRowLastColumn="0"/>
             </w:pPr>
             <w:r>
@@ -188,10 +159,17 @@
           </w:tcPr>
           <w:p>
             <w:pPr>
+              <w:jc w:val="center"/>
               <w:cnfStyle w:val="100000000000" w:firstRow="1" w:lastRow="0" w:firstColumn="0" w:lastColumn="0" w:oddVBand="0" w:evenVBand="0" w:oddHBand="0" w:evenHBand="0" w:firstRowFirstColumn="0" w:firstRowLastColumn="0" w:lastRowFirstColumn="0" w:lastRowLastColumn="0"/>
             </w:pPr>
             <w:r>
-              <w:t>Numéro de remontée de bug</w:t>
+              <w:t>N</w:t>
+            </w:r>
+            <w:r>
+              <w:t>°</w:t>
+            </w:r>
+            <w:r>
+              <w:t xml:space="preserve"> de remontée de bug</w:t>
             </w:r>
           </w:p>
         </w:tc>
@@ -217,6 +195,7 @@
           </w:tcPr>
           <w:p>
             <w:pPr>
+              <w:jc w:val="center"/>
               <w:cnfStyle w:val="000000100000" w:firstRow="0" w:lastRow="0" w:firstColumn="0" w:lastColumn="0" w:oddVBand="0" w:evenVBand="0" w:oddHBand="1" w:evenHBand="0" w:firstRowFirstColumn="0" w:firstRowLastColumn="0" w:lastRowFirstColumn="0" w:lastRowLastColumn="0"/>
             </w:pPr>
           </w:p>
@@ -227,6 +206,7 @@
           </w:tcPr>
           <w:p>
             <w:pPr>
+              <w:jc w:val="center"/>
               <w:cnfStyle w:val="000000100000" w:firstRow="0" w:lastRow="0" w:firstColumn="0" w:lastColumn="0" w:oddVBand="0" w:evenVBand="0" w:oddHBand="1" w:evenHBand="0" w:firstRowFirstColumn="0" w:firstRowLastColumn="0" w:lastRowFirstColumn="0" w:lastRowLastColumn="0"/>
             </w:pPr>
           </w:p>
@@ -237,6 +217,7 @@
           </w:tcPr>
           <w:p>
             <w:pPr>
+              <w:jc w:val="center"/>
               <w:cnfStyle w:val="000000100000" w:firstRow="0" w:lastRow="0" w:firstColumn="0" w:lastColumn="0" w:oddVBand="0" w:evenVBand="0" w:oddHBand="1" w:evenHBand="0" w:firstRowFirstColumn="0" w:firstRowLastColumn="0" w:lastRowFirstColumn="0" w:lastRowLastColumn="0"/>
             </w:pPr>
           </w:p>
@@ -247,6 +228,7 @@
           </w:tcPr>
           <w:p>
             <w:pPr>
+              <w:jc w:val="center"/>
               <w:cnfStyle w:val="000000100000" w:firstRow="0" w:lastRow="0" w:firstColumn="0" w:lastColumn="0" w:oddVBand="0" w:evenVBand="0" w:oddHBand="1" w:evenHBand="0" w:firstRowFirstColumn="0" w:firstRowLastColumn="0" w:lastRowFirstColumn="0" w:lastRowLastColumn="0"/>
             </w:pPr>
           </w:p>
@@ -277,6 +259,7 @@
           </w:tcPr>
           <w:p>
             <w:pPr>
+              <w:jc w:val="center"/>
               <w:cnfStyle w:val="000000000000" w:firstRow="0" w:lastRow="0" w:firstColumn="0" w:lastColumn="0" w:oddVBand="0" w:evenVBand="0" w:oddHBand="0" w:evenHBand="0" w:firstRowFirstColumn="0" w:firstRowLastColumn="0" w:lastRowFirstColumn="0" w:lastRowLastColumn="0"/>
             </w:pPr>
           </w:p>
@@ -287,6 +270,7 @@
           </w:tcPr>
           <w:p>
             <w:pPr>
+              <w:jc w:val="center"/>
               <w:cnfStyle w:val="000000000000" w:firstRow="0" w:lastRow="0" w:firstColumn="0" w:lastColumn="0" w:oddVBand="0" w:evenVBand="0" w:oddHBand="0" w:evenHBand="0" w:firstRowFirstColumn="0" w:firstRowLastColumn="0" w:lastRowFirstColumn="0" w:lastRowLastColumn="0"/>
             </w:pPr>
           </w:p>
@@ -297,6 +281,7 @@
           </w:tcPr>
           <w:p>
             <w:pPr>
+              <w:jc w:val="center"/>
               <w:cnfStyle w:val="000000000000" w:firstRow="0" w:lastRow="0" w:firstColumn="0" w:lastColumn="0" w:oddVBand="0" w:evenVBand="0" w:oddHBand="0" w:evenHBand="0" w:firstRowFirstColumn="0" w:firstRowLastColumn="0" w:lastRowFirstColumn="0" w:lastRowLastColumn="0"/>
             </w:pPr>
           </w:p>
@@ -307,6 +292,7 @@
           </w:tcPr>
           <w:p>
             <w:pPr>
+              <w:jc w:val="center"/>
               <w:cnfStyle w:val="000000000000" w:firstRow="0" w:lastRow="0" w:firstColumn="0" w:lastColumn="0" w:oddVBand="0" w:evenVBand="0" w:oddHBand="0" w:evenHBand="0" w:firstRowFirstColumn="0" w:firstRowLastColumn="0" w:lastRowFirstColumn="0" w:lastRowLastColumn="0"/>
             </w:pPr>
           </w:p>
@@ -347,7 +333,6 @@
               </w:rPr>
               <w:t xml:space="preserve"> </w:t>
             </w:r>
-            <w:proofErr w:type="gramStart"/>
             <w:r>
               <w:rPr>
                 <w:b w:val="0"/>
@@ -355,7 +340,6 @@
               </w:rPr>
               <w:t>Email</w:t>
             </w:r>
-            <w:proofErr w:type="gramEnd"/>
           </w:p>
         </w:tc>
         <w:tc>
@@ -364,8 +348,12 @@
           </w:tcPr>
           <w:p>
             <w:pPr>
+              <w:jc w:val="center"/>
               <w:cnfStyle w:val="000000100000" w:firstRow="0" w:lastRow="0" w:firstColumn="0" w:lastColumn="0" w:oddVBand="0" w:evenVBand="0" w:oddHBand="1" w:evenHBand="0" w:firstRowFirstColumn="0" w:firstRowLastColumn="0" w:lastRowFirstColumn="0" w:lastRowLastColumn="0"/>
             </w:pPr>
+            <w:r>
+              <w:t>X</w:t>
+            </w:r>
           </w:p>
         </w:tc>
         <w:tc>
@@ -374,6 +362,7 @@
           </w:tcPr>
           <w:p>
             <w:pPr>
+              <w:jc w:val="center"/>
               <w:cnfStyle w:val="000000100000" w:firstRow="0" w:lastRow="0" w:firstColumn="0" w:lastColumn="0" w:oddVBand="0" w:evenVBand="0" w:oddHBand="1" w:evenHBand="0" w:firstRowFirstColumn="0" w:firstRowLastColumn="0" w:lastRowFirstColumn="0" w:lastRowLastColumn="0"/>
             </w:pPr>
           </w:p>
@@ -384,6 +373,7 @@
           </w:tcPr>
           <w:p>
             <w:pPr>
+              <w:jc w:val="center"/>
               <w:cnfStyle w:val="000000100000" w:firstRow="0" w:lastRow="0" w:firstColumn="0" w:lastColumn="0" w:oddVBand="0" w:evenVBand="0" w:oddHBand="1" w:evenHBand="0" w:firstRowFirstColumn="0" w:firstRowLastColumn="0" w:lastRowFirstColumn="0" w:lastRowLastColumn="0"/>
             </w:pPr>
           </w:p>
@@ -394,6 +384,7 @@
           </w:tcPr>
           <w:p>
             <w:pPr>
+              <w:jc w:val="center"/>
               <w:cnfStyle w:val="000000100000" w:firstRow="0" w:lastRow="0" w:firstColumn="0" w:lastColumn="0" w:oddVBand="0" w:evenVBand="0" w:oddHBand="1" w:evenHBand="0" w:firstRowFirstColumn="0" w:firstRowLastColumn="0" w:lastRowFirstColumn="0" w:lastRowLastColumn="0"/>
             </w:pPr>
           </w:p>
@@ -432,8 +423,12 @@
           </w:tcPr>
           <w:p>
             <w:pPr>
+              <w:jc w:val="center"/>
               <w:cnfStyle w:val="000000000000" w:firstRow="0" w:lastRow="0" w:firstColumn="0" w:lastColumn="0" w:oddVBand="0" w:evenVBand="0" w:oddHBand="0" w:evenHBand="0" w:firstRowFirstColumn="0" w:firstRowLastColumn="0" w:lastRowFirstColumn="0" w:lastRowLastColumn="0"/>
             </w:pPr>
+            <w:r>
+              <w:t>X</w:t>
+            </w:r>
           </w:p>
         </w:tc>
         <w:tc>
@@ -442,6 +437,7 @@
           </w:tcPr>
           <w:p>
             <w:pPr>
+              <w:jc w:val="center"/>
               <w:cnfStyle w:val="000000000000" w:firstRow="0" w:lastRow="0" w:firstColumn="0" w:lastColumn="0" w:oddVBand="0" w:evenVBand="0" w:oddHBand="0" w:evenHBand="0" w:firstRowFirstColumn="0" w:firstRowLastColumn="0" w:lastRowFirstColumn="0" w:lastRowLastColumn="0"/>
             </w:pPr>
           </w:p>
@@ -452,6 +448,7 @@
           </w:tcPr>
           <w:p>
             <w:pPr>
+              <w:jc w:val="center"/>
               <w:cnfStyle w:val="000000000000" w:firstRow="0" w:lastRow="0" w:firstColumn="0" w:lastColumn="0" w:oddVBand="0" w:evenVBand="0" w:oddHBand="0" w:evenHBand="0" w:firstRowFirstColumn="0" w:firstRowLastColumn="0" w:lastRowFirstColumn="0" w:lastRowLastColumn="0"/>
             </w:pPr>
           </w:p>
@@ -462,6 +459,7 @@
           </w:tcPr>
           <w:p>
             <w:pPr>
+              <w:jc w:val="center"/>
               <w:cnfStyle w:val="000000000000" w:firstRow="0" w:lastRow="0" w:firstColumn="0" w:lastColumn="0" w:oddVBand="0" w:evenVBand="0" w:oddHBand="0" w:evenHBand="0" w:firstRowFirstColumn="0" w:firstRowLastColumn="0" w:lastRowFirstColumn="0" w:lastRowLastColumn="0"/>
             </w:pPr>
           </w:p>
@@ -510,6 +508,7 @@
           </w:tcPr>
           <w:p>
             <w:pPr>
+              <w:jc w:val="center"/>
               <w:cnfStyle w:val="000000100000" w:firstRow="0" w:lastRow="0" w:firstColumn="0" w:lastColumn="0" w:oddVBand="0" w:evenVBand="0" w:oddHBand="1" w:evenHBand="0" w:firstRowFirstColumn="0" w:firstRowLastColumn="0" w:lastRowFirstColumn="0" w:lastRowLastColumn="0"/>
             </w:pPr>
           </w:p>
@@ -520,8 +519,12 @@
           </w:tcPr>
           <w:p>
             <w:pPr>
+              <w:jc w:val="center"/>
               <w:cnfStyle w:val="000000100000" w:firstRow="0" w:lastRow="0" w:firstColumn="0" w:lastColumn="0" w:oddVBand="0" w:evenVBand="0" w:oddHBand="1" w:evenHBand="0" w:firstRowFirstColumn="0" w:firstRowLastColumn="0" w:lastRowFirstColumn="0" w:lastRowLastColumn="0"/>
             </w:pPr>
+            <w:r>
+              <w:t>X</w:t>
+            </w:r>
           </w:p>
         </w:tc>
         <w:tc>
@@ -530,8 +533,12 @@
           </w:tcPr>
           <w:p>
             <w:pPr>
+              <w:jc w:val="center"/>
               <w:cnfStyle w:val="000000100000" w:firstRow="0" w:lastRow="0" w:firstColumn="0" w:lastColumn="0" w:oddVBand="0" w:evenVBand="0" w:oddHBand="1" w:evenHBand="0" w:firstRowFirstColumn="0" w:firstRowLastColumn="0" w:lastRowFirstColumn="0" w:lastRowLastColumn="0"/>
             </w:pPr>
+            <w:r>
+              <w:t>L’erreur ne s’affiche pas</w:t>
+            </w:r>
           </w:p>
         </w:tc>
         <w:tc>
@@ -540,8 +547,12 @@
           </w:tcPr>
           <w:p>
             <w:pPr>
+              <w:jc w:val="center"/>
               <w:cnfStyle w:val="000000100000" w:firstRow="0" w:lastRow="0" w:firstColumn="0" w:lastColumn="0" w:oddVBand="0" w:evenVBand="0" w:oddHBand="1" w:evenHBand="0" w:firstRowFirstColumn="0" w:firstRowLastColumn="0" w:lastRowFirstColumn="0" w:lastRowLastColumn="0"/>
             </w:pPr>
+            <w:r>
+              <w:t>27</w:t>
+            </w:r>
           </w:p>
         </w:tc>
       </w:tr>
@@ -585,8 +596,12 @@
           </w:tcPr>
           <w:p>
             <w:pPr>
+              <w:jc w:val="center"/>
               <w:cnfStyle w:val="000000000000" w:firstRow="0" w:lastRow="0" w:firstColumn="0" w:lastColumn="0" w:oddVBand="0" w:evenVBand="0" w:oddHBand="0" w:evenHBand="0" w:firstRowFirstColumn="0" w:firstRowLastColumn="0" w:lastRowFirstColumn="0" w:lastRowLastColumn="0"/>
             </w:pPr>
+            <w:r>
+              <w:t>X</w:t>
+            </w:r>
           </w:p>
         </w:tc>
         <w:tc>
@@ -595,6 +610,7 @@
           </w:tcPr>
           <w:p>
             <w:pPr>
+              <w:jc w:val="center"/>
               <w:cnfStyle w:val="000000000000" w:firstRow="0" w:lastRow="0" w:firstColumn="0" w:lastColumn="0" w:oddVBand="0" w:evenVBand="0" w:oddHBand="0" w:evenHBand="0" w:firstRowFirstColumn="0" w:firstRowLastColumn="0" w:lastRowFirstColumn="0" w:lastRowLastColumn="0"/>
             </w:pPr>
           </w:p>
@@ -605,6 +621,7 @@
           </w:tcPr>
           <w:p>
             <w:pPr>
+              <w:jc w:val="center"/>
               <w:cnfStyle w:val="000000000000" w:firstRow="0" w:lastRow="0" w:firstColumn="0" w:lastColumn="0" w:oddVBand="0" w:evenVBand="0" w:oddHBand="0" w:evenHBand="0" w:firstRowFirstColumn="0" w:firstRowLastColumn="0" w:lastRowFirstColumn="0" w:lastRowLastColumn="0"/>
             </w:pPr>
           </w:p>
@@ -615,6 +632,7 @@
           </w:tcPr>
           <w:p>
             <w:pPr>
+              <w:jc w:val="center"/>
               <w:cnfStyle w:val="000000000000" w:firstRow="0" w:lastRow="0" w:firstColumn="0" w:lastColumn="0" w:oddVBand="0" w:evenVBand="0" w:oddHBand="0" w:evenHBand="0" w:firstRowFirstColumn="0" w:firstRowLastColumn="0" w:lastRowFirstColumn="0" w:lastRowLastColumn="0"/>
             </w:pPr>
           </w:p>
@@ -656,6 +674,7 @@
           </w:tcPr>
           <w:p>
             <w:pPr>
+              <w:jc w:val="center"/>
               <w:cnfStyle w:val="000000100000" w:firstRow="0" w:lastRow="0" w:firstColumn="0" w:lastColumn="0" w:oddVBand="0" w:evenVBand="0" w:oddHBand="1" w:evenHBand="0" w:firstRowFirstColumn="0" w:firstRowLastColumn="0" w:lastRowFirstColumn="0" w:lastRowLastColumn="0"/>
             </w:pPr>
           </w:p>
@@ -666,8 +685,12 @@
           </w:tcPr>
           <w:p>
             <w:pPr>
+              <w:jc w:val="center"/>
               <w:cnfStyle w:val="000000100000" w:firstRow="0" w:lastRow="0" w:firstColumn="0" w:lastColumn="0" w:oddVBand="0" w:evenVBand="0" w:oddHBand="1" w:evenHBand="0" w:firstRowFirstColumn="0" w:firstRowLastColumn="0" w:lastRowFirstColumn="0" w:lastRowLastColumn="0"/>
             </w:pPr>
+            <w:r>
+              <w:t>X</w:t>
+            </w:r>
           </w:p>
         </w:tc>
         <w:tc>
@@ -676,8 +699,12 @@
           </w:tcPr>
           <w:p>
             <w:pPr>
+              <w:jc w:val="center"/>
               <w:cnfStyle w:val="000000100000" w:firstRow="0" w:lastRow="0" w:firstColumn="0" w:lastColumn="0" w:oddVBand="0" w:evenVBand="0" w:oddHBand="1" w:evenHBand="0" w:firstRowFirstColumn="0" w:firstRowLastColumn="0" w:lastRowFirstColumn="0" w:lastRowLastColumn="0"/>
             </w:pPr>
+            <w:r>
+              <w:t>Il manque la page de MDP oublié</w:t>
+            </w:r>
           </w:p>
         </w:tc>
         <w:tc>
@@ -686,8 +713,12 @@
           </w:tcPr>
           <w:p>
             <w:pPr>
+              <w:jc w:val="center"/>
               <w:cnfStyle w:val="000000100000" w:firstRow="0" w:lastRow="0" w:firstColumn="0" w:lastColumn="0" w:oddVBand="0" w:evenVBand="0" w:oddHBand="1" w:evenHBand="0" w:firstRowFirstColumn="0" w:firstRowLastColumn="0" w:lastRowFirstColumn="0" w:lastRowLastColumn="0"/>
             </w:pPr>
+            <w:r>
+              <w:t>29</w:t>
+            </w:r>
           </w:p>
         </w:tc>
       </w:tr>
@@ -724,8 +755,12 @@
           </w:tcPr>
           <w:p>
             <w:pPr>
+              <w:jc w:val="center"/>
               <w:cnfStyle w:val="000000000000" w:firstRow="0" w:lastRow="0" w:firstColumn="0" w:lastColumn="0" w:oddVBand="0" w:evenVBand="0" w:oddHBand="0" w:evenHBand="0" w:firstRowFirstColumn="0" w:firstRowLastColumn="0" w:lastRowFirstColumn="0" w:lastRowLastColumn="0"/>
             </w:pPr>
+            <w:r>
+              <w:t>X</w:t>
+            </w:r>
           </w:p>
         </w:tc>
         <w:tc>
@@ -734,6 +769,7 @@
           </w:tcPr>
           <w:p>
             <w:pPr>
+              <w:jc w:val="center"/>
               <w:cnfStyle w:val="000000000000" w:firstRow="0" w:lastRow="0" w:firstColumn="0" w:lastColumn="0" w:oddVBand="0" w:evenVBand="0" w:oddHBand="0" w:evenHBand="0" w:firstRowFirstColumn="0" w:firstRowLastColumn="0" w:lastRowFirstColumn="0" w:lastRowLastColumn="0"/>
             </w:pPr>
           </w:p>
@@ -744,6 +780,7 @@
           </w:tcPr>
           <w:p>
             <w:pPr>
+              <w:jc w:val="center"/>
               <w:cnfStyle w:val="000000000000" w:firstRow="0" w:lastRow="0" w:firstColumn="0" w:lastColumn="0" w:oddVBand="0" w:evenVBand="0" w:oddHBand="0" w:evenHBand="0" w:firstRowFirstColumn="0" w:firstRowLastColumn="0" w:lastRowFirstColumn="0" w:lastRowLastColumn="0"/>
             </w:pPr>
           </w:p>
@@ -754,6 +791,7 @@
           </w:tcPr>
           <w:p>
             <w:pPr>
+              <w:jc w:val="center"/>
               <w:cnfStyle w:val="000000000000" w:firstRow="0" w:lastRow="0" w:firstColumn="0" w:lastColumn="0" w:oddVBand="0" w:evenVBand="0" w:oddHBand="0" w:evenHBand="0" w:firstRowFirstColumn="0" w:firstRowLastColumn="0" w:lastRowFirstColumn="0" w:lastRowLastColumn="0"/>
             </w:pPr>
           </w:p>
@@ -796,8 +834,12 @@
           </w:tcPr>
           <w:p>
             <w:pPr>
+              <w:jc w:val="center"/>
               <w:cnfStyle w:val="000000100000" w:firstRow="0" w:lastRow="0" w:firstColumn="0" w:lastColumn="0" w:oddVBand="0" w:evenVBand="0" w:oddHBand="1" w:evenHBand="0" w:firstRowFirstColumn="0" w:firstRowLastColumn="0" w:lastRowFirstColumn="0" w:lastRowLastColumn="0"/>
             </w:pPr>
+            <w:r>
+              <w:t>X</w:t>
+            </w:r>
           </w:p>
         </w:tc>
         <w:tc>
@@ -806,6 +848,7 @@
           </w:tcPr>
           <w:p>
             <w:pPr>
+              <w:jc w:val="center"/>
               <w:cnfStyle w:val="000000100000" w:firstRow="0" w:lastRow="0" w:firstColumn="0" w:lastColumn="0" w:oddVBand="0" w:evenVBand="0" w:oddHBand="1" w:evenHBand="0" w:firstRowFirstColumn="0" w:firstRowLastColumn="0" w:lastRowFirstColumn="0" w:lastRowLastColumn="0"/>
             </w:pPr>
           </w:p>
@@ -816,6 +859,7 @@
           </w:tcPr>
           <w:p>
             <w:pPr>
+              <w:jc w:val="center"/>
               <w:cnfStyle w:val="000000100000" w:firstRow="0" w:lastRow="0" w:firstColumn="0" w:lastColumn="0" w:oddVBand="0" w:evenVBand="0" w:oddHBand="1" w:evenHBand="0" w:firstRowFirstColumn="0" w:firstRowLastColumn="0" w:lastRowFirstColumn="0" w:lastRowLastColumn="0"/>
             </w:pPr>
           </w:p>
@@ -826,6 +870,7 @@
           </w:tcPr>
           <w:p>
             <w:pPr>
+              <w:jc w:val="center"/>
               <w:cnfStyle w:val="000000100000" w:firstRow="0" w:lastRow="0" w:firstColumn="0" w:lastColumn="0" w:oddVBand="0" w:evenVBand="0" w:oddHBand="1" w:evenHBand="0" w:firstRowFirstColumn="0" w:firstRowLastColumn="0" w:lastRowFirstColumn="0" w:lastRowLastColumn="0"/>
             </w:pPr>
           </w:p>
@@ -864,8 +909,12 @@
           </w:tcPr>
           <w:p>
             <w:pPr>
+              <w:jc w:val="center"/>
               <w:cnfStyle w:val="000000000000" w:firstRow="0" w:lastRow="0" w:firstColumn="0" w:lastColumn="0" w:oddVBand="0" w:evenVBand="0" w:oddHBand="0" w:evenHBand="0" w:firstRowFirstColumn="0" w:firstRowLastColumn="0" w:lastRowFirstColumn="0" w:lastRowLastColumn="0"/>
             </w:pPr>
+            <w:r>
+              <w:t>X</w:t>
+            </w:r>
           </w:p>
         </w:tc>
         <w:tc>
@@ -874,6 +923,7 @@
           </w:tcPr>
           <w:p>
             <w:pPr>
+              <w:jc w:val="center"/>
               <w:cnfStyle w:val="000000000000" w:firstRow="0" w:lastRow="0" w:firstColumn="0" w:lastColumn="0" w:oddVBand="0" w:evenVBand="0" w:oddHBand="0" w:evenHBand="0" w:firstRowFirstColumn="0" w:firstRowLastColumn="0" w:lastRowFirstColumn="0" w:lastRowLastColumn="0"/>
             </w:pPr>
           </w:p>
@@ -884,6 +934,7 @@
           </w:tcPr>
           <w:p>
             <w:pPr>
+              <w:jc w:val="center"/>
               <w:cnfStyle w:val="000000000000" w:firstRow="0" w:lastRow="0" w:firstColumn="0" w:lastColumn="0" w:oddVBand="0" w:evenVBand="0" w:oddHBand="0" w:evenHBand="0" w:firstRowFirstColumn="0" w:firstRowLastColumn="0" w:lastRowFirstColumn="0" w:lastRowLastColumn="0"/>
             </w:pPr>
           </w:p>
@@ -894,6 +945,7 @@
           </w:tcPr>
           <w:p>
             <w:pPr>
+              <w:jc w:val="center"/>
               <w:cnfStyle w:val="000000000000" w:firstRow="0" w:lastRow="0" w:firstColumn="0" w:lastColumn="0" w:oddVBand="0" w:evenVBand="0" w:oddHBand="0" w:evenHBand="0" w:firstRowFirstColumn="0" w:firstRowLastColumn="0" w:lastRowFirstColumn="0" w:lastRowLastColumn="0"/>
             </w:pPr>
           </w:p>
@@ -935,8 +987,12 @@
           </w:tcPr>
           <w:p>
             <w:pPr>
+              <w:jc w:val="center"/>
               <w:cnfStyle w:val="000000100000" w:firstRow="0" w:lastRow="0" w:firstColumn="0" w:lastColumn="0" w:oddVBand="0" w:evenVBand="0" w:oddHBand="1" w:evenHBand="0" w:firstRowFirstColumn="0" w:firstRowLastColumn="0" w:lastRowFirstColumn="0" w:lastRowLastColumn="0"/>
             </w:pPr>
+            <w:r>
+              <w:t>X</w:t>
+            </w:r>
           </w:p>
         </w:tc>
         <w:tc>
@@ -945,6 +1001,7 @@
           </w:tcPr>
           <w:p>
             <w:pPr>
+              <w:jc w:val="center"/>
               <w:cnfStyle w:val="000000100000" w:firstRow="0" w:lastRow="0" w:firstColumn="0" w:lastColumn="0" w:oddVBand="0" w:evenVBand="0" w:oddHBand="1" w:evenHBand="0" w:firstRowFirstColumn="0" w:firstRowLastColumn="0" w:lastRowFirstColumn="0" w:lastRowLastColumn="0"/>
             </w:pPr>
           </w:p>
@@ -955,6 +1012,7 @@
           </w:tcPr>
           <w:p>
             <w:pPr>
+              <w:jc w:val="center"/>
               <w:cnfStyle w:val="000000100000" w:firstRow="0" w:lastRow="0" w:firstColumn="0" w:lastColumn="0" w:oddVBand="0" w:evenVBand="0" w:oddHBand="1" w:evenHBand="0" w:firstRowFirstColumn="0" w:firstRowLastColumn="0" w:lastRowFirstColumn="0" w:lastRowLastColumn="0"/>
             </w:pPr>
           </w:p>
@@ -965,6 +1023,7 @@
           </w:tcPr>
           <w:p>
             <w:pPr>
+              <w:jc w:val="center"/>
               <w:cnfStyle w:val="000000100000" w:firstRow="0" w:lastRow="0" w:firstColumn="0" w:lastColumn="0" w:oddVBand="0" w:evenVBand="0" w:oddHBand="1" w:evenHBand="0" w:firstRowFirstColumn="0" w:firstRowLastColumn="0" w:lastRowFirstColumn="0" w:lastRowLastColumn="0"/>
             </w:pPr>
           </w:p>
@@ -1003,8 +1062,12 @@
           </w:tcPr>
           <w:p>
             <w:pPr>
+              <w:jc w:val="center"/>
               <w:cnfStyle w:val="000000000000" w:firstRow="0" w:lastRow="0" w:firstColumn="0" w:lastColumn="0" w:oddVBand="0" w:evenVBand="0" w:oddHBand="0" w:evenHBand="0" w:firstRowFirstColumn="0" w:firstRowLastColumn="0" w:lastRowFirstColumn="0" w:lastRowLastColumn="0"/>
             </w:pPr>
+            <w:r>
+              <w:t>X</w:t>
+            </w:r>
           </w:p>
         </w:tc>
         <w:tc>
@@ -1013,6 +1076,7 @@
           </w:tcPr>
           <w:p>
             <w:pPr>
+              <w:jc w:val="center"/>
               <w:cnfStyle w:val="000000000000" w:firstRow="0" w:lastRow="0" w:firstColumn="0" w:lastColumn="0" w:oddVBand="0" w:evenVBand="0" w:oddHBand="0" w:evenHBand="0" w:firstRowFirstColumn="0" w:firstRowLastColumn="0" w:lastRowFirstColumn="0" w:lastRowLastColumn="0"/>
             </w:pPr>
           </w:p>
@@ -1023,6 +1087,7 @@
           </w:tcPr>
           <w:p>
             <w:pPr>
+              <w:jc w:val="center"/>
               <w:cnfStyle w:val="000000000000" w:firstRow="0" w:lastRow="0" w:firstColumn="0" w:lastColumn="0" w:oddVBand="0" w:evenVBand="0" w:oddHBand="0" w:evenHBand="0" w:firstRowFirstColumn="0" w:firstRowLastColumn="0" w:lastRowFirstColumn="0" w:lastRowLastColumn="0"/>
             </w:pPr>
           </w:p>
@@ -1033,6 +1098,7 @@
           </w:tcPr>
           <w:p>
             <w:pPr>
+              <w:jc w:val="center"/>
               <w:cnfStyle w:val="000000000000" w:firstRow="0" w:lastRow="0" w:firstColumn="0" w:lastColumn="0" w:oddVBand="0" w:evenVBand="0" w:oddHBand="0" w:evenHBand="0" w:firstRowFirstColumn="0" w:firstRowLastColumn="0" w:lastRowFirstColumn="0" w:lastRowLastColumn="0"/>
             </w:pPr>
           </w:p>
@@ -1066,6 +1132,7 @@
           </w:tcPr>
           <w:p>
             <w:pPr>
+              <w:jc w:val="center"/>
               <w:cnfStyle w:val="000000100000" w:firstRow="0" w:lastRow="0" w:firstColumn="0" w:lastColumn="0" w:oddVBand="0" w:evenVBand="0" w:oddHBand="1" w:evenHBand="0" w:firstRowFirstColumn="0" w:firstRowLastColumn="0" w:lastRowFirstColumn="0" w:lastRowLastColumn="0"/>
             </w:pPr>
           </w:p>
@@ -1076,6 +1143,7 @@
           </w:tcPr>
           <w:p>
             <w:pPr>
+              <w:jc w:val="center"/>
               <w:cnfStyle w:val="000000100000" w:firstRow="0" w:lastRow="0" w:firstColumn="0" w:lastColumn="0" w:oddVBand="0" w:evenVBand="0" w:oddHBand="1" w:evenHBand="0" w:firstRowFirstColumn="0" w:firstRowLastColumn="0" w:lastRowFirstColumn="0" w:lastRowLastColumn="0"/>
             </w:pPr>
           </w:p>
@@ -1086,6 +1154,7 @@
           </w:tcPr>
           <w:p>
             <w:pPr>
+              <w:jc w:val="center"/>
               <w:cnfStyle w:val="000000100000" w:firstRow="0" w:lastRow="0" w:firstColumn="0" w:lastColumn="0" w:oddVBand="0" w:evenVBand="0" w:oddHBand="1" w:evenHBand="0" w:firstRowFirstColumn="0" w:firstRowLastColumn="0" w:lastRowFirstColumn="0" w:lastRowLastColumn="0"/>
             </w:pPr>
           </w:p>
@@ -1096,6 +1165,7 @@
           </w:tcPr>
           <w:p>
             <w:pPr>
+              <w:jc w:val="center"/>
               <w:cnfStyle w:val="000000100000" w:firstRow="0" w:lastRow="0" w:firstColumn="0" w:lastColumn="0" w:oddVBand="0" w:evenVBand="0" w:oddHBand="1" w:evenHBand="0" w:firstRowFirstColumn="0" w:firstRowLastColumn="0" w:lastRowFirstColumn="0" w:lastRowLastColumn="0"/>
             </w:pPr>
           </w:p>
@@ -1134,8 +1204,12 @@
           </w:tcPr>
           <w:p>
             <w:pPr>
+              <w:jc w:val="center"/>
               <w:cnfStyle w:val="000000000000" w:firstRow="0" w:lastRow="0" w:firstColumn="0" w:lastColumn="0" w:oddVBand="0" w:evenVBand="0" w:oddHBand="0" w:evenHBand="0" w:firstRowFirstColumn="0" w:firstRowLastColumn="0" w:lastRowFirstColumn="0" w:lastRowLastColumn="0"/>
             </w:pPr>
+            <w:r>
+              <w:t>X</w:t>
+            </w:r>
           </w:p>
         </w:tc>
         <w:tc>
@@ -1144,6 +1218,7 @@
           </w:tcPr>
           <w:p>
             <w:pPr>
+              <w:jc w:val="center"/>
               <w:cnfStyle w:val="000000000000" w:firstRow="0" w:lastRow="0" w:firstColumn="0" w:lastColumn="0" w:oddVBand="0" w:evenVBand="0" w:oddHBand="0" w:evenHBand="0" w:firstRowFirstColumn="0" w:firstRowLastColumn="0" w:lastRowFirstColumn="0" w:lastRowLastColumn="0"/>
             </w:pPr>
           </w:p>
@@ -1154,6 +1229,7 @@
           </w:tcPr>
           <w:p>
             <w:pPr>
+              <w:jc w:val="center"/>
               <w:cnfStyle w:val="000000000000" w:firstRow="0" w:lastRow="0" w:firstColumn="0" w:lastColumn="0" w:oddVBand="0" w:evenVBand="0" w:oddHBand="0" w:evenHBand="0" w:firstRowFirstColumn="0" w:firstRowLastColumn="0" w:lastRowFirstColumn="0" w:lastRowLastColumn="0"/>
             </w:pPr>
           </w:p>
@@ -1164,6 +1240,7 @@
           </w:tcPr>
           <w:p>
             <w:pPr>
+              <w:jc w:val="center"/>
               <w:cnfStyle w:val="000000000000" w:firstRow="0" w:lastRow="0" w:firstColumn="0" w:lastColumn="0" w:oddVBand="0" w:evenVBand="0" w:oddHBand="0" w:evenHBand="0" w:firstRowFirstColumn="0" w:firstRowLastColumn="0" w:lastRowFirstColumn="0" w:lastRowLastColumn="0"/>
             </w:pPr>
           </w:p>
@@ -1205,8 +1282,12 @@
           </w:tcPr>
           <w:p>
             <w:pPr>
+              <w:jc w:val="center"/>
               <w:cnfStyle w:val="000000100000" w:firstRow="0" w:lastRow="0" w:firstColumn="0" w:lastColumn="0" w:oddVBand="0" w:evenVBand="0" w:oddHBand="1" w:evenHBand="0" w:firstRowFirstColumn="0" w:firstRowLastColumn="0" w:lastRowFirstColumn="0" w:lastRowLastColumn="0"/>
             </w:pPr>
+            <w:r>
+              <w:t>X</w:t>
+            </w:r>
           </w:p>
         </w:tc>
         <w:tc>
@@ -1215,6 +1296,7 @@
           </w:tcPr>
           <w:p>
             <w:pPr>
+              <w:jc w:val="center"/>
               <w:cnfStyle w:val="000000100000" w:firstRow="0" w:lastRow="0" w:firstColumn="0" w:lastColumn="0" w:oddVBand="0" w:evenVBand="0" w:oddHBand="1" w:evenHBand="0" w:firstRowFirstColumn="0" w:firstRowLastColumn="0" w:lastRowFirstColumn="0" w:lastRowLastColumn="0"/>
             </w:pPr>
           </w:p>
@@ -1225,6 +1307,7 @@
           </w:tcPr>
           <w:p>
             <w:pPr>
+              <w:jc w:val="center"/>
               <w:cnfStyle w:val="000000100000" w:firstRow="0" w:lastRow="0" w:firstColumn="0" w:lastColumn="0" w:oddVBand="0" w:evenVBand="0" w:oddHBand="1" w:evenHBand="0" w:firstRowFirstColumn="0" w:firstRowLastColumn="0" w:lastRowFirstColumn="0" w:lastRowLastColumn="0"/>
             </w:pPr>
           </w:p>
@@ -1235,6 +1318,7 @@
           </w:tcPr>
           <w:p>
             <w:pPr>
+              <w:jc w:val="center"/>
               <w:cnfStyle w:val="000000100000" w:firstRow="0" w:lastRow="0" w:firstColumn="0" w:lastColumn="0" w:oddVBand="0" w:evenVBand="0" w:oddHBand="1" w:evenHBand="0" w:firstRowFirstColumn="0" w:firstRowLastColumn="0" w:lastRowFirstColumn="0" w:lastRowLastColumn="0"/>
             </w:pPr>
           </w:p>
@@ -1263,55 +1347,53 @@
                 <w:b w:val="0"/>
                 <w:bCs w:val="0"/>
               </w:rPr>
-              <w:t xml:space="preserve">Champ </w:t>
+              <w:t>Champ Prenom</w:t>
             </w:r>
-            <w:proofErr w:type="spellStart"/>
+          </w:p>
+        </w:tc>
+        <w:tc>
+          <w:tcPr>
+            <w:tcW w:w="1276" w:type="dxa"/>
+          </w:tcPr>
+          <w:p>
+            <w:pPr>
+              <w:jc w:val="center"/>
+              <w:cnfStyle w:val="000000000000" w:firstRow="0" w:lastRow="0" w:firstColumn="0" w:lastColumn="0" w:oddVBand="0" w:evenVBand="0" w:oddHBand="0" w:evenHBand="0" w:firstRowFirstColumn="0" w:firstRowLastColumn="0" w:lastRowFirstColumn="0" w:lastRowLastColumn="0"/>
+            </w:pPr>
             <w:r>
-              <w:rPr>
-                <w:b w:val="0"/>
-                <w:bCs w:val="0"/>
-              </w:rPr>
-              <w:t>Prenom</w:t>
+              <w:t>X</w:t>
             </w:r>
-            <w:proofErr w:type="spellEnd"/>
-          </w:p>
-        </w:tc>
-        <w:tc>
-          <w:tcPr>
-            <w:tcW w:w="1276" w:type="dxa"/>
-          </w:tcPr>
-          <w:p>
-            <w:pPr>
+          </w:p>
+        </w:tc>
+        <w:tc>
+          <w:tcPr>
+            <w:tcW w:w="1358" w:type="dxa"/>
+          </w:tcPr>
+          <w:p>
+            <w:pPr>
+              <w:jc w:val="center"/>
               <w:cnfStyle w:val="000000000000" w:firstRow="0" w:lastRow="0" w:firstColumn="0" w:lastColumn="0" w:oddVBand="0" w:evenVBand="0" w:oddHBand="0" w:evenHBand="0" w:firstRowFirstColumn="0" w:firstRowLastColumn="0" w:lastRowFirstColumn="0" w:lastRowLastColumn="0"/>
             </w:pPr>
           </w:p>
         </w:tc>
         <w:tc>
           <w:tcPr>
-            <w:tcW w:w="1358" w:type="dxa"/>
-          </w:tcPr>
-          <w:p>
-            <w:pPr>
+            <w:tcW w:w="1808" w:type="dxa"/>
+          </w:tcPr>
+          <w:p>
+            <w:pPr>
+              <w:jc w:val="center"/>
               <w:cnfStyle w:val="000000000000" w:firstRow="0" w:lastRow="0" w:firstColumn="0" w:lastColumn="0" w:oddVBand="0" w:evenVBand="0" w:oddHBand="0" w:evenHBand="0" w:firstRowFirstColumn="0" w:firstRowLastColumn="0" w:lastRowFirstColumn="0" w:lastRowLastColumn="0"/>
             </w:pPr>
           </w:p>
         </w:tc>
         <w:tc>
           <w:tcPr>
-            <w:tcW w:w="1808" w:type="dxa"/>
-          </w:tcPr>
-          <w:p>
-            <w:pPr>
-              <w:cnfStyle w:val="000000000000" w:firstRow="0" w:lastRow="0" w:firstColumn="0" w:lastColumn="0" w:oddVBand="0" w:evenVBand="0" w:oddHBand="0" w:evenHBand="0" w:firstRowFirstColumn="0" w:firstRowLastColumn="0" w:lastRowFirstColumn="0" w:lastRowLastColumn="0"/>
-            </w:pPr>
-          </w:p>
-        </w:tc>
-        <w:tc>
-          <w:tcPr>
             <w:tcW w:w="1790" w:type="dxa"/>
           </w:tcPr>
           <w:p>
             <w:pPr>
+              <w:jc w:val="center"/>
               <w:cnfStyle w:val="000000000000" w:firstRow="0" w:lastRow="0" w:firstColumn="0" w:lastColumn="0" w:oddVBand="0" w:evenVBand="0" w:oddHBand="0" w:evenHBand="0" w:firstRowFirstColumn="0" w:firstRowLastColumn="0" w:lastRowFirstColumn="0" w:lastRowLastColumn="0"/>
             </w:pPr>
           </w:p>
@@ -1353,6 +1435,7 @@
           </w:tcPr>
           <w:p>
             <w:pPr>
+              <w:jc w:val="center"/>
               <w:cnfStyle w:val="000000100000" w:firstRow="0" w:lastRow="0" w:firstColumn="0" w:lastColumn="0" w:oddVBand="0" w:evenVBand="0" w:oddHBand="1" w:evenHBand="0" w:firstRowFirstColumn="0" w:firstRowLastColumn="0" w:lastRowFirstColumn="0" w:lastRowLastColumn="0"/>
             </w:pPr>
           </w:p>
@@ -1363,8 +1446,12 @@
           </w:tcPr>
           <w:p>
             <w:pPr>
+              <w:jc w:val="center"/>
               <w:cnfStyle w:val="000000100000" w:firstRow="0" w:lastRow="0" w:firstColumn="0" w:lastColumn="0" w:oddVBand="0" w:evenVBand="0" w:oddHBand="1" w:evenHBand="0" w:firstRowFirstColumn="0" w:firstRowLastColumn="0" w:lastRowFirstColumn="0" w:lastRowLastColumn="0"/>
             </w:pPr>
+            <w:r>
+              <w:t>X</w:t>
+            </w:r>
           </w:p>
         </w:tc>
         <w:tc>
@@ -1373,8 +1460,12 @@
           </w:tcPr>
           <w:p>
             <w:pPr>
+              <w:jc w:val="center"/>
               <w:cnfStyle w:val="000000100000" w:firstRow="0" w:lastRow="0" w:firstColumn="0" w:lastColumn="0" w:oddVBand="0" w:evenVBand="0" w:oddHBand="1" w:evenHBand="0" w:firstRowFirstColumn="0" w:firstRowLastColumn="0" w:lastRowFirstColumn="0" w:lastRowLastColumn="0"/>
             </w:pPr>
+            <w:r>
+              <w:t>L’erreur ne s’affiche pas</w:t>
+            </w:r>
           </w:p>
         </w:tc>
         <w:tc>
@@ -1383,8 +1474,12 @@
           </w:tcPr>
           <w:p>
             <w:pPr>
+              <w:jc w:val="center"/>
               <w:cnfStyle w:val="000000100000" w:firstRow="0" w:lastRow="0" w:firstColumn="0" w:lastColumn="0" w:oddVBand="0" w:evenVBand="0" w:oddHBand="1" w:evenHBand="0" w:firstRowFirstColumn="0" w:firstRowLastColumn="0" w:lastRowFirstColumn="0" w:lastRowLastColumn="0"/>
             </w:pPr>
+            <w:r>
+              <w:t>32</w:t>
+            </w:r>
           </w:p>
         </w:tc>
       </w:tr>
@@ -1413,8 +1508,12 @@
           </w:tcPr>
           <w:p>
             <w:pPr>
+              <w:jc w:val="center"/>
               <w:cnfStyle w:val="000000000000" w:firstRow="0" w:lastRow="0" w:firstColumn="0" w:lastColumn="0" w:oddVBand="0" w:evenVBand="0" w:oddHBand="0" w:evenHBand="0" w:firstRowFirstColumn="0" w:firstRowLastColumn="0" w:lastRowFirstColumn="0" w:lastRowLastColumn="0"/>
             </w:pPr>
+            <w:r>
+              <w:t>X</w:t>
+            </w:r>
           </w:p>
         </w:tc>
         <w:tc>
@@ -1423,6 +1522,7 @@
           </w:tcPr>
           <w:p>
             <w:pPr>
+              <w:jc w:val="center"/>
               <w:cnfStyle w:val="000000000000" w:firstRow="0" w:lastRow="0" w:firstColumn="0" w:lastColumn="0" w:oddVBand="0" w:evenVBand="0" w:oddHBand="0" w:evenHBand="0" w:firstRowFirstColumn="0" w:firstRowLastColumn="0" w:lastRowFirstColumn="0" w:lastRowLastColumn="0"/>
             </w:pPr>
           </w:p>
@@ -1433,6 +1533,7 @@
           </w:tcPr>
           <w:p>
             <w:pPr>
+              <w:jc w:val="center"/>
               <w:cnfStyle w:val="000000000000" w:firstRow="0" w:lastRow="0" w:firstColumn="0" w:lastColumn="0" w:oddVBand="0" w:evenVBand="0" w:oddHBand="0" w:evenHBand="0" w:firstRowFirstColumn="0" w:firstRowLastColumn="0" w:lastRowFirstColumn="0" w:lastRowLastColumn="0"/>
             </w:pPr>
           </w:p>
@@ -1443,6 +1544,7 @@
           </w:tcPr>
           <w:p>
             <w:pPr>
+              <w:jc w:val="center"/>
               <w:cnfStyle w:val="000000000000" w:firstRow="0" w:lastRow="0" w:firstColumn="0" w:lastColumn="0" w:oddVBand="0" w:evenVBand="0" w:oddHBand="0" w:evenHBand="0" w:firstRowFirstColumn="0" w:firstRowLastColumn="0" w:lastRowFirstColumn="0" w:lastRowLastColumn="0"/>
             </w:pPr>
           </w:p>
@@ -1480,8 +1582,12 @@
           </w:tcPr>
           <w:p>
             <w:pPr>
+              <w:jc w:val="center"/>
               <w:cnfStyle w:val="000000100000" w:firstRow="0" w:lastRow="0" w:firstColumn="0" w:lastColumn="0" w:oddVBand="0" w:evenVBand="0" w:oddHBand="1" w:evenHBand="0" w:firstRowFirstColumn="0" w:firstRowLastColumn="0" w:lastRowFirstColumn="0" w:lastRowLastColumn="0"/>
             </w:pPr>
+            <w:r>
+              <w:t>X</w:t>
+            </w:r>
           </w:p>
         </w:tc>
         <w:tc>
@@ -1490,6 +1596,7 @@
           </w:tcPr>
           <w:p>
             <w:pPr>
+              <w:jc w:val="center"/>
               <w:cnfStyle w:val="000000100000" w:firstRow="0" w:lastRow="0" w:firstColumn="0" w:lastColumn="0" w:oddVBand="0" w:evenVBand="0" w:oddHBand="1" w:evenHBand="0" w:firstRowFirstColumn="0" w:firstRowLastColumn="0" w:lastRowFirstColumn="0" w:lastRowLastColumn="0"/>
             </w:pPr>
           </w:p>
@@ -1500,6 +1607,7 @@
           </w:tcPr>
           <w:p>
             <w:pPr>
+              <w:jc w:val="center"/>
               <w:cnfStyle w:val="000000100000" w:firstRow="0" w:lastRow="0" w:firstColumn="0" w:lastColumn="0" w:oddVBand="0" w:evenVBand="0" w:oddHBand="1" w:evenHBand="0" w:firstRowFirstColumn="0" w:firstRowLastColumn="0" w:lastRowFirstColumn="0" w:lastRowLastColumn="0"/>
             </w:pPr>
           </w:p>
@@ -1510,6 +1618,7 @@
           </w:tcPr>
           <w:p>
             <w:pPr>
+              <w:jc w:val="center"/>
               <w:cnfStyle w:val="000000100000" w:firstRow="0" w:lastRow="0" w:firstColumn="0" w:lastColumn="0" w:oddVBand="0" w:evenVBand="0" w:oddHBand="1" w:evenHBand="0" w:firstRowFirstColumn="0" w:firstRowLastColumn="0" w:lastRowFirstColumn="0" w:lastRowLastColumn="0"/>
             </w:pPr>
           </w:p>
@@ -1544,8 +1653,12 @@
           </w:tcPr>
           <w:p>
             <w:pPr>
+              <w:jc w:val="center"/>
               <w:cnfStyle w:val="000000000000" w:firstRow="0" w:lastRow="0" w:firstColumn="0" w:lastColumn="0" w:oddVBand="0" w:evenVBand="0" w:oddHBand="0" w:evenHBand="0" w:firstRowFirstColumn="0" w:firstRowLastColumn="0" w:lastRowFirstColumn="0" w:lastRowLastColumn="0"/>
             </w:pPr>
+            <w:r>
+              <w:t>X</w:t>
+            </w:r>
           </w:p>
         </w:tc>
         <w:tc>
@@ -1554,6 +1667,7 @@
           </w:tcPr>
           <w:p>
             <w:pPr>
+              <w:jc w:val="center"/>
               <w:cnfStyle w:val="000000000000" w:firstRow="0" w:lastRow="0" w:firstColumn="0" w:lastColumn="0" w:oddVBand="0" w:evenVBand="0" w:oddHBand="0" w:evenHBand="0" w:firstRowFirstColumn="0" w:firstRowLastColumn="0" w:lastRowFirstColumn="0" w:lastRowLastColumn="0"/>
             </w:pPr>
           </w:p>
@@ -1564,6 +1678,7 @@
           </w:tcPr>
           <w:p>
             <w:pPr>
+              <w:jc w:val="center"/>
               <w:cnfStyle w:val="000000000000" w:firstRow="0" w:lastRow="0" w:firstColumn="0" w:lastColumn="0" w:oddVBand="0" w:evenVBand="0" w:oddHBand="0" w:evenHBand="0" w:firstRowFirstColumn="0" w:firstRowLastColumn="0" w:lastRowFirstColumn="0" w:lastRowLastColumn="0"/>
             </w:pPr>
           </w:p>
@@ -1574,6 +1689,7 @@
           </w:tcPr>
           <w:p>
             <w:pPr>
+              <w:jc w:val="center"/>
               <w:cnfStyle w:val="000000000000" w:firstRow="0" w:lastRow="0" w:firstColumn="0" w:lastColumn="0" w:oddVBand="0" w:evenVBand="0" w:oddHBand="0" w:evenHBand="0" w:firstRowFirstColumn="0" w:firstRowLastColumn="0" w:lastRowFirstColumn="0" w:lastRowLastColumn="0"/>
             </w:pPr>
           </w:p>
@@ -1611,8 +1727,12 @@
           </w:tcPr>
           <w:p>
             <w:pPr>
+              <w:jc w:val="center"/>
               <w:cnfStyle w:val="000000100000" w:firstRow="0" w:lastRow="0" w:firstColumn="0" w:lastColumn="0" w:oddVBand="0" w:evenVBand="0" w:oddHBand="1" w:evenHBand="0" w:firstRowFirstColumn="0" w:firstRowLastColumn="0" w:lastRowFirstColumn="0" w:lastRowLastColumn="0"/>
             </w:pPr>
+            <w:r>
+              <w:t>X</w:t>
+            </w:r>
           </w:p>
         </w:tc>
         <w:tc>
@@ -1621,6 +1741,7 @@
           </w:tcPr>
           <w:p>
             <w:pPr>
+              <w:jc w:val="center"/>
               <w:cnfStyle w:val="000000100000" w:firstRow="0" w:lastRow="0" w:firstColumn="0" w:lastColumn="0" w:oddVBand="0" w:evenVBand="0" w:oddHBand="1" w:evenHBand="0" w:firstRowFirstColumn="0" w:firstRowLastColumn="0" w:lastRowFirstColumn="0" w:lastRowLastColumn="0"/>
             </w:pPr>
           </w:p>
@@ -1631,6 +1752,7 @@
           </w:tcPr>
           <w:p>
             <w:pPr>
+              <w:jc w:val="center"/>
               <w:cnfStyle w:val="000000100000" w:firstRow="0" w:lastRow="0" w:firstColumn="0" w:lastColumn="0" w:oddVBand="0" w:evenVBand="0" w:oddHBand="1" w:evenHBand="0" w:firstRowFirstColumn="0" w:firstRowLastColumn="0" w:lastRowFirstColumn="0" w:lastRowLastColumn="0"/>
             </w:pPr>
           </w:p>
@@ -1641,6 +1763,7 @@
           </w:tcPr>
           <w:p>
             <w:pPr>
+              <w:jc w:val="center"/>
               <w:cnfStyle w:val="000000100000" w:firstRow="0" w:lastRow="0" w:firstColumn="0" w:lastColumn="0" w:oddVBand="0" w:evenVBand="0" w:oddHBand="1" w:evenHBand="0" w:firstRowFirstColumn="0" w:firstRowLastColumn="0" w:lastRowFirstColumn="0" w:lastRowLastColumn="0"/>
             </w:pPr>
           </w:p>
@@ -1676,8 +1799,12 @@
           </w:tcPr>
           <w:p>
             <w:pPr>
+              <w:jc w:val="center"/>
               <w:cnfStyle w:val="000000000000" w:firstRow="0" w:lastRow="0" w:firstColumn="0" w:lastColumn="0" w:oddVBand="0" w:evenVBand="0" w:oddHBand="0" w:evenHBand="0" w:firstRowFirstColumn="0" w:firstRowLastColumn="0" w:lastRowFirstColumn="0" w:lastRowLastColumn="0"/>
             </w:pPr>
+            <w:r>
+              <w:t>X</w:t>
+            </w:r>
           </w:p>
         </w:tc>
         <w:tc>
@@ -1686,6 +1813,7 @@
           </w:tcPr>
           <w:p>
             <w:pPr>
+              <w:jc w:val="center"/>
               <w:cnfStyle w:val="000000000000" w:firstRow="0" w:lastRow="0" w:firstColumn="0" w:lastColumn="0" w:oddVBand="0" w:evenVBand="0" w:oddHBand="0" w:evenHBand="0" w:firstRowFirstColumn="0" w:firstRowLastColumn="0" w:lastRowFirstColumn="0" w:lastRowLastColumn="0"/>
             </w:pPr>
           </w:p>
@@ -1696,6 +1824,7 @@
           </w:tcPr>
           <w:p>
             <w:pPr>
+              <w:jc w:val="center"/>
               <w:cnfStyle w:val="000000000000" w:firstRow="0" w:lastRow="0" w:firstColumn="0" w:lastColumn="0" w:oddVBand="0" w:evenVBand="0" w:oddHBand="0" w:evenHBand="0" w:firstRowFirstColumn="0" w:firstRowLastColumn="0" w:lastRowFirstColumn="0" w:lastRowLastColumn="0"/>
             </w:pPr>
           </w:p>
@@ -1706,6 +1835,7 @@
           </w:tcPr>
           <w:p>
             <w:pPr>
+              <w:jc w:val="center"/>
               <w:cnfStyle w:val="000000000000" w:firstRow="0" w:lastRow="0" w:firstColumn="0" w:lastColumn="0" w:oddVBand="0" w:evenVBand="0" w:oddHBand="0" w:evenHBand="0" w:firstRowFirstColumn="0" w:firstRowLastColumn="0" w:lastRowFirstColumn="0" w:lastRowLastColumn="0"/>
             </w:pPr>
           </w:p>
@@ -1727,6 +1857,9 @@
     </w:p>
     <w:p>
       <w:r>
+        <w:rPr>
+          <w:noProof/>
+        </w:rPr>
         <w:drawing>
           <wp:inline distT="0" distB="0" distL="0" distR="0" wp14:anchorId="083A107F" wp14:editId="29539C28">
             <wp:extent cx="5760720" cy="5965190"/>
@@ -1797,6 +1930,9 @@
     </w:p>
     <w:p>
       <w:r>
+        <w:rPr>
+          <w:noProof/>
+        </w:rPr>
         <w:drawing>
           <wp:inline distT="0" distB="0" distL="0" distR="0" wp14:anchorId="11C5FAB6" wp14:editId="76B66E5D">
             <wp:extent cx="5760720" cy="4167505"/>
@@ -1914,19 +2050,7 @@
         <w:t xml:space="preserve">l’utilisateur. </w:t>
       </w:r>
       <w:r>
-        <w:t xml:space="preserve">En cliquant sur le lien de confirmation, l’utilisateur est dirigé vers une page de confirmation. </w:t>
-      </w:r>
-      <w:r>
-        <w:t>L’utilisateur clique sur le logo « Opinion Oasis » qui permet d’être redirigé vers la page d</w:t>
-      </w:r>
-      <w:r>
-        <w:t>’accueil</w:t>
-      </w:r>
-      <w:r>
-        <w:t>.</w:t>
-      </w:r>
-      <w:r>
-        <w:t xml:space="preserve"> L’utilisateur clique sur connexion pour être dirigé vers la page de connexion.</w:t>
+        <w:t>En cliquant sur le lien de confirmation, l’utilisateur est dirigé vers une page de confirmation. L’utilisateur clique sur le logo « Opinion Oasis » qui permet d’être redirigé vers la page d’accueil. L’utilisateur clique sur connexion pour être dirigé vers la page de connexion.</w:t>
       </w:r>
     </w:p>
     <w:p/>
@@ -2128,13 +2252,8 @@
         </w:numPr>
       </w:pPr>
       <w:r>
-        <w:t xml:space="preserve">Remplir son </w:t>
+        <w:t>Remplir son email</w:t>
       </w:r>
-      <w:proofErr w:type="gramStart"/>
-      <w:r>
-        <w:t>email</w:t>
-      </w:r>
-      <w:proofErr w:type="gramEnd"/>
     </w:p>
     <w:p>
       <w:pPr>
@@ -2184,87 +2303,6 @@
         <w:t>Logo de « Opinion Oasis » pour rediriger vers la page d’accueil.</w:t>
       </w:r>
     </w:p>
-    <w:p>
-      <w:pPr>
-        <w:pStyle w:val="Paragraphedeliste"/>
-        <w:ind w:left="0"/>
-      </w:pPr>
-    </w:p>
-    <w:p>
-      <w:pPr>
-        <w:pStyle w:val="Paragraphedeliste"/>
-        <w:ind w:left="0"/>
-      </w:pPr>
-    </w:p>
-    <w:p>
-      <w:pPr>
-        <w:pStyle w:val="Paragraphedeliste"/>
-        <w:ind w:left="0"/>
-      </w:pPr>
-    </w:p>
-    <w:p>
-      <w:pPr>
-        <w:numPr>
-          <w:ilvl w:val="0"/>
-          <w:numId w:val="1"/>
-        </w:numPr>
-      </w:pPr>
-      <w:r>
-        <w:t xml:space="preserve">Créer une branche de </w:t>
-      </w:r>
-      <w:proofErr w:type="spellStart"/>
-      <w:r>
-        <w:t>staging</w:t>
-      </w:r>
-      <w:proofErr w:type="spellEnd"/>
-    </w:p>
-    <w:p>
-      <w:pPr>
-        <w:numPr>
-          <w:ilvl w:val="0"/>
-          <w:numId w:val="1"/>
-        </w:numPr>
-      </w:pPr>
-      <w:r>
-        <w:t xml:space="preserve">Exécutez le bug </w:t>
-      </w:r>
-      <w:proofErr w:type="spellStart"/>
-      <w:r>
-        <w:t>bash</w:t>
-      </w:r>
-      <w:proofErr w:type="spellEnd"/>
-      <w:r>
-        <w:t xml:space="preserve"> et faites une remontée de bug </w:t>
-      </w:r>
-    </w:p>
-    <w:p>
-      <w:pPr>
-        <w:numPr>
-          <w:ilvl w:val="0"/>
-          <w:numId w:val="1"/>
-        </w:numPr>
-      </w:pPr>
-      <w:r>
-        <w:t>Bonus : intégrer un outil d’automatisation des tests (unitaire, intégration ou e2e)</w:t>
-      </w:r>
-    </w:p>
-    <w:p>
-      <w:pPr>
-        <w:numPr>
-          <w:ilvl w:val="0"/>
-          <w:numId w:val="1"/>
-        </w:numPr>
-      </w:pPr>
-      <w:r>
-        <w:t xml:space="preserve">A rendre en </w:t>
-      </w:r>
-      <w:proofErr w:type="gramStart"/>
-      <w:r>
-        <w:t>Avril</w:t>
-      </w:r>
-      <w:proofErr w:type="gramEnd"/>
-    </w:p>
-    <w:p/>
     <w:sectPr>
       <w:pgSz w:w="11906" w:h="16838"/>
       <w:pgMar w:top="1417" w:right="1417" w:bottom="1417" w:left="1417" w:header="708" w:footer="708" w:gutter="0"/>

</xml_diff>